<commit_message>
added other user stories
</commit_message>
<xml_diff>
--- a/Documentation/User stories.docx
+++ b/Documentation/User stories.docx
@@ -1,39 +1,65 @@
 
 <file path=word/document.xml><?xml version="1.0" encoding="utf-8"?>
-<w:document xmlns:wpc="http://schemas.microsoft.com/office/word/2010/wordprocessingCanvas" xmlns:cx="http://schemas.microsoft.com/office/drawing/2014/chartex" xmlns:cx1="http://schemas.microsoft.com/office/drawing/2015/9/8/chartex" xmlns:cx2="http://schemas.microsoft.com/office/drawing/2015/10/21/chartex" xmlns:cx3="http://schemas.microsoft.com/office/drawing/2016/5/9/chartex" xmlns:cx4="http://schemas.microsoft.com/office/drawing/2016/5/10/chartex" xmlns:cx5="http://schemas.microsoft.com/office/drawing/2016/5/11/chartex" xmlns:cx6="http://schemas.microsoft.com/office/drawing/2016/5/12/chartex" xmlns:cx7="http://schemas.microsoft.com/office/drawing/2016/5/13/chartex" xmlns:cx8="http://schemas.microsoft.com/office/drawing/2016/5/14/chartex" xmlns:mc="http://schemas.openxmlformats.org/markup-compatibility/2006" xmlns:aink="http://schemas.microsoft.com/office/drawing/2016/ink" xmlns:am3d="http://schemas.microsoft.com/office/drawing/2017/model3d" xmlns:o="urn:schemas-microsoft-com:office:office" xmlns:r="http://schemas.openxmlformats.org/officeDocument/2006/relationships" xmlns:m="http://schemas.openxmlformats.org/officeDocument/2006/math" xmlns:v="urn:schemas-microsoft-com:vml" xmlns:wp14="http://schemas.microsoft.com/office/word/2010/wordprocessingDrawing" xmlns:wp="http://schemas.openxmlformats.org/drawingml/2006/wordprocessingDrawing" xmlns:w10="urn:schemas-microsoft-com:office:word" xmlns:w="http://schemas.openxmlformats.org/wordprocessingml/2006/main" xmlns:w14="http://schemas.microsoft.com/office/word/2010/wordml" xmlns:w15="http://schemas.microsoft.com/office/word/2012/wordml" xmlns:w16cid="http://schemas.microsoft.com/office/word/2016/wordml/cid" xmlns:w16se="http://schemas.microsoft.com/office/word/2015/wordml/symex" xmlns:wpg="http://schemas.microsoft.com/office/word/2010/wordprocessingGroup" xmlns:wpi="http://schemas.microsoft.com/office/word/2010/wordprocessingInk" xmlns:wne="http://schemas.microsoft.com/office/word/2006/wordml" xmlns:wps="http://schemas.microsoft.com/office/word/2010/wordprocessingShape" mc:Ignorable="w14 w15 w16se w16cid wp14">
+<w:document xmlns:wpc="http://schemas.microsoft.com/office/word/2010/wordprocessingCanvas" xmlns:mo="http://schemas.microsoft.com/office/mac/office/2008/main" xmlns:mc="http://schemas.openxmlformats.org/markup-compatibility/2006" xmlns:mv="urn:schemas-microsoft-com:mac:vml" xmlns:o="urn:schemas-microsoft-com:office:office" xmlns:r="http://schemas.openxmlformats.org/officeDocument/2006/relationships" xmlns:m="http://schemas.openxmlformats.org/officeDocument/2006/math" xmlns:v="urn:schemas-microsoft-com:vml" xmlns:wp14="http://schemas.microsoft.com/office/word/2010/wordprocessingDrawing" xmlns:wp="http://schemas.openxmlformats.org/drawingml/2006/wordprocessingDrawing" xmlns:w10="urn:schemas-microsoft-com:office:word" xmlns:w="http://schemas.openxmlformats.org/wordprocessingml/2006/main" xmlns:w14="http://schemas.microsoft.com/office/word/2010/wordml" xmlns:w15="http://schemas.microsoft.com/office/word/2012/wordml" xmlns:wpg="http://schemas.microsoft.com/office/word/2010/wordprocessingGroup" xmlns:wpi="http://schemas.microsoft.com/office/word/2010/wordprocessingInk" xmlns:wne="http://schemas.microsoft.com/office/word/2006/wordml" xmlns:wps="http://schemas.microsoft.com/office/word/2010/wordprocessingShape" mc:Ignorable="w14 w15 wp14">
   <w:body>
     <w:p>
       <w:r>
-        <w:t>User</w:t>
-      </w:r>
-      <w:bookmarkStart w:id="0" w:name="_GoBack"/>
-      <w:bookmarkEnd w:id="0"/>
-      <w:r>
-        <w:t xml:space="preserve"> stories</w:t>
+        <w:t>User stories</w:t>
       </w:r>
     </w:p>
     <w:p/>
     <w:p>
       <w:pPr>
-        <w:pStyle w:val="Paragrafoelenco"/>
+        <w:pStyle w:val="ListParagraph"/>
         <w:numPr>
           <w:ilvl w:val="0"/>
           <w:numId w:val="1"/>
         </w:numPr>
       </w:pPr>
+      <w:bookmarkStart w:id="0" w:name="_GoBack"/>
       <w:r>
         <w:t xml:space="preserve">As a </w:t>
       </w:r>
       <w:r>
-        <w:t xml:space="preserve">normal </w:t>
-      </w:r>
-      <w:r>
-        <w:t>user I want to be inform about the events holds in my city: when there’s different events I would avoid crowded areas because I hate doing long and boring queues to enter in my interest’s buildings.</w:t>
+        <w:t>citizen,</w:t>
+      </w:r>
+      <w:r>
+        <w:t xml:space="preserve"> I want to be inform</w:t>
+      </w:r>
+      <w:r>
+        <w:t>ed</w:t>
+      </w:r>
+      <w:r>
+        <w:t xml:space="preserve"> about the </w:t>
+      </w:r>
+      <w:r>
+        <w:t>crowding of the events that are held</w:t>
+      </w:r>
+      <w:r>
+        <w:t xml:space="preserve"> in </w:t>
+      </w:r>
+      <w:r>
+        <w:t>the city: when there are</w:t>
+      </w:r>
+      <w:r>
+        <w:t xml:space="preserve"> different events I would</w:t>
+      </w:r>
+      <w:r>
+        <w:t xml:space="preserve"> like to</w:t>
+      </w:r>
+      <w:r>
+        <w:t xml:space="preserve"> avoid crowded areas because I hate doing long and boring queues to enter in </w:t>
+      </w:r>
+      <w:r>
+        <w:t>the ones I’m interested in</w:t>
+      </w:r>
+      <w:r>
+        <w:t>.</w:t>
       </w:r>
     </w:p>
     <w:p>
       <w:pPr>
-        <w:pStyle w:val="Paragrafoelenco"/>
+        <w:pStyle w:val="ListParagraph"/>
         <w:numPr>
           <w:ilvl w:val="0"/>
           <w:numId w:val="1"/>
@@ -46,16 +72,40 @@
         <w:t xml:space="preserve">a </w:t>
       </w:r>
       <w:r>
-        <w:t xml:space="preserve">normal </w:t>
-      </w:r>
-      <w:r>
-        <w:t>user I want be safe in my city: in case there’s an emergency I would</w:t>
+        <w:t>citizen,</w:t>
+      </w:r>
+      <w:r>
+        <w:t xml:space="preserve"> I want</w:t>
+      </w:r>
+      <w:r>
+        <w:t xml:space="preserve"> to</w:t>
+      </w:r>
+      <w:r>
+        <w:t xml:space="preserve"> </w:t>
+      </w:r>
+      <w:r>
+        <w:t>feel</w:t>
+      </w:r>
+      <w:r>
+        <w:t xml:space="preserve"> safe in my city: in case there’s an emergency I would</w:t>
       </w:r>
       <w:r>
         <w:rPr>
           <w:lang w:val="en"/>
         </w:rPr>
-        <w:t xml:space="preserve"> to receive a notice of how to behave and possibly which areas of the city it is best to avoid</w:t>
+        <w:t xml:space="preserve"> </w:t>
+      </w:r>
+      <w:r>
+        <w:rPr>
+          <w:lang w:val="en"/>
+        </w:rPr>
+        <w:t>like to receive a notification</w:t>
+      </w:r>
+      <w:r>
+        <w:rPr>
+          <w:lang w:val="en"/>
+        </w:rPr>
+        <w:t xml:space="preserve"> of how to behave and possibly which areas of the city it is best to avoid</w:t>
       </w:r>
       <w:r>
         <w:rPr>
@@ -66,7 +116,7 @@
     </w:p>
     <w:p>
       <w:pPr>
-        <w:pStyle w:val="Paragrafoelenco"/>
+        <w:pStyle w:val="ListParagraph"/>
         <w:numPr>
           <w:ilvl w:val="0"/>
           <w:numId w:val="1"/>
@@ -85,60 +135,99 @@
         <w:t xml:space="preserve"> user I </w:t>
       </w:r>
       <w:r>
-        <w:t>always</w:t>
+        <w:t>want to</w:t>
       </w:r>
       <w:r>
         <w:rPr>
           <w:lang w:val="en"/>
         </w:rPr>
-        <w:t xml:space="preserve"> desire to be</w:t>
-      </w:r>
-      <w:r>
-        <w:t xml:space="preserve"> able to access the areas I have permissions</w:t>
-      </w:r>
-      <w:r>
-        <w:t>(actuators).</w:t>
+        <w:t xml:space="preserve"> be</w:t>
+      </w:r>
+      <w:r>
+        <w:t xml:space="preserve"> able to acc</w:t>
+      </w:r>
+      <w:r>
+        <w:t>ess the areas for which I have permission</w:t>
+      </w:r>
+      <w:r>
+        <w:t>.</w:t>
       </w:r>
     </w:p>
     <w:p>
       <w:pPr>
-        <w:pStyle w:val="Paragrafoelenco"/>
+        <w:pStyle w:val="ListParagraph"/>
         <w:numPr>
           <w:ilvl w:val="0"/>
           <w:numId w:val="1"/>
         </w:numPr>
       </w:pPr>
       <w:r>
-        <w:t>As a civil protection operator, when there’s an emergency, I desire to be alert by a notification that indicates me where there’s an emergency, so I can go to help people as soon as possible.</w:t>
+        <w:t xml:space="preserve">As a civil protection operator, when there’s an emergency, I </w:t>
+      </w:r>
+      <w:r>
+        <w:t>need to be alerted</w:t>
+      </w:r>
+      <w:r>
+        <w:t xml:space="preserve"> by a notification th</w:t>
+      </w:r>
+      <w:r>
+        <w:t>at indicates me where the</w:t>
+      </w:r>
+      <w:r>
+        <w:t xml:space="preserve"> emergency</w:t>
+      </w:r>
+      <w:r>
+        <w:t xml:space="preserve"> is</w:t>
+      </w:r>
+      <w:r>
+        <w:t>, so I can go to help people as soon as possible.</w:t>
       </w:r>
     </w:p>
     <w:p>
       <w:pPr>
-        <w:pStyle w:val="Paragrafoelenco"/>
+        <w:pStyle w:val="ListParagraph"/>
         <w:numPr>
           <w:ilvl w:val="0"/>
           <w:numId w:val="1"/>
         </w:numPr>
       </w:pPr>
       <w:r>
-        <w:t xml:space="preserve">As a civil protection </w:t>
+        <w:t xml:space="preserve">As a </w:t>
+      </w:r>
+      <w:r>
+        <w:t>safety</w:t>
+      </w:r>
+      <w:r>
+        <w:t xml:space="preserve"> </w:t>
       </w:r>
       <w:r>
         <w:t>operator,</w:t>
       </w:r>
       <w:r>
-        <w:t xml:space="preserve"> I would to be inform about the current situation of the place </w:t>
+        <w:t xml:space="preserve"> I want</w:t>
+      </w:r>
+      <w:r>
+        <w:t xml:space="preserve"> to be inform</w:t>
+      </w:r>
+      <w:r>
+        <w:t>ed</w:t>
+      </w:r>
+      <w:r>
+        <w:t xml:space="preserve"> about the current situation of the place </w:t>
       </w:r>
       <w:r>
         <w:t xml:space="preserve">where I am, </w:t>
       </w:r>
       <w:r>
-        <w:t>to monitoring and avoid critical situation.</w:t>
+        <w:t>to monitor it</w:t>
+      </w:r>
+      <w:r>
+        <w:t xml:space="preserve"> and avoid critical situation.</w:t>
       </w:r>
     </w:p>
     <w:p>
       <w:pPr>
-        <w:pStyle w:val="Paragrafoelenco"/>
+        <w:pStyle w:val="ListParagraph"/>
         <w:numPr>
           <w:ilvl w:val="0"/>
           <w:numId w:val="1"/>
@@ -148,38 +237,34 @@
         </w:rPr>
       </w:pPr>
       <w:r>
-        <w:t xml:space="preserve">As a security manager </w:t>
-      </w:r>
-      <w:r>
-        <w:rPr>
-          <w:rFonts w:cstheme="minorHAnsi"/>
-          <w:color w:val="212121"/>
-          <w:shd w:val="clear" w:color="auto" w:fill="FFFFFF"/>
-        </w:rPr>
-        <w:t xml:space="preserve">I </w:t>
-      </w:r>
-      <w:proofErr w:type="gramStart"/>
-      <w:r>
-        <w:rPr>
-          <w:rFonts w:cstheme="minorHAnsi"/>
-          <w:color w:val="212121"/>
-          <w:shd w:val="clear" w:color="auto" w:fill="FFFFFF"/>
-        </w:rPr>
-        <w:t>have to</w:t>
-      </w:r>
-      <w:proofErr w:type="gramEnd"/>
-      <w:r>
-        <w:rPr>
-          <w:rFonts w:cstheme="minorHAnsi"/>
-          <w:color w:val="212121"/>
-          <w:shd w:val="clear" w:color="auto" w:fill="FFFFFF"/>
-        </w:rPr>
-        <w:t xml:space="preserve"> make sure that the collected data travels on a secure channel.</w:t>
+        <w:t xml:space="preserve">As a security </w:t>
+      </w:r>
+      <w:r>
+        <w:t>manager,</w:t>
+      </w:r>
+      <w:r>
+        <w:t xml:space="preserve"> </w:t>
+      </w:r>
+      <w:r>
+        <w:rPr>
+          <w:rFonts w:cstheme="minorHAnsi"/>
+          <w:color w:val="212121"/>
+          <w:shd w:val="clear" w:color="auto" w:fill="FFFFFF"/>
+        </w:rPr>
+        <w:t xml:space="preserve">I have to make sure that the collected data </w:t>
+      </w:r>
+      <w:r>
+        <w:rPr>
+          <w:rFonts w:cstheme="minorHAnsi"/>
+          <w:color w:val="212121"/>
+          <w:shd w:val="clear" w:color="auto" w:fill="FFFFFF"/>
+        </w:rPr>
+        <w:t>is not accessed by unauthorized people.</w:t>
       </w:r>
     </w:p>
     <w:p>
       <w:pPr>
-        <w:pStyle w:val="Paragrafoelenco"/>
+        <w:pStyle w:val="ListParagraph"/>
         <w:numPr>
           <w:ilvl w:val="0"/>
           <w:numId w:val="1"/>
@@ -189,58 +274,92 @@
         </w:rPr>
       </w:pPr>
       <w:r>
-        <w:t xml:space="preserve">As a security manager </w:t>
-      </w:r>
-      <w:r>
-        <w:rPr>
-          <w:rFonts w:cstheme="minorHAnsi"/>
-          <w:color w:val="212121"/>
-          <w:shd w:val="clear" w:color="auto" w:fill="FFFFFF"/>
-        </w:rPr>
-        <w:t xml:space="preserve">I </w:t>
-      </w:r>
-      <w:proofErr w:type="gramStart"/>
-      <w:r>
-        <w:rPr>
-          <w:rFonts w:cstheme="minorHAnsi"/>
-          <w:color w:val="212121"/>
-          <w:shd w:val="clear" w:color="auto" w:fill="FFFFFF"/>
-        </w:rPr>
-        <w:t>have to</w:t>
-      </w:r>
-      <w:proofErr w:type="gramEnd"/>
-      <w:r>
-        <w:rPr>
-          <w:rFonts w:cstheme="minorHAnsi"/>
-          <w:color w:val="212121"/>
-          <w:shd w:val="clear" w:color="auto" w:fill="FFFFFF"/>
-        </w:rPr>
-        <w:t xml:space="preserve"> guarantee the privacy for the people and keep safe their sensible data</w:t>
+        <w:t xml:space="preserve">As a security </w:t>
+      </w:r>
+      <w:r>
+        <w:t>manager,</w:t>
+      </w:r>
+      <w:r>
+        <w:t xml:space="preserve"> </w:t>
+      </w:r>
+      <w:r>
+        <w:rPr>
+          <w:rFonts w:cstheme="minorHAnsi"/>
+          <w:color w:val="212121"/>
+          <w:shd w:val="clear" w:color="auto" w:fill="FFFFFF"/>
+        </w:rPr>
+        <w:t>I have to guarantee the privacy for the people and keep</w:t>
+      </w:r>
+      <w:r>
+        <w:rPr>
+          <w:rFonts w:cstheme="minorHAnsi"/>
+          <w:color w:val="212121"/>
+          <w:shd w:val="clear" w:color="auto" w:fill="FFFFFF"/>
+        </w:rPr>
+        <w:t xml:space="preserve"> </w:t>
+      </w:r>
+      <w:r>
+        <w:rPr>
+          <w:rFonts w:cstheme="minorHAnsi"/>
+          <w:color w:val="212121"/>
+          <w:shd w:val="clear" w:color="auto" w:fill="FFFFFF"/>
+        </w:rPr>
+        <w:t>their sensible data</w:t>
+      </w:r>
+      <w:r>
+        <w:rPr>
+          <w:rFonts w:cstheme="minorHAnsi"/>
+          <w:color w:val="212121"/>
+          <w:shd w:val="clear" w:color="auto" w:fill="FFFFFF"/>
+        </w:rPr>
+        <w:t xml:space="preserve"> safe</w:t>
+      </w:r>
+      <w:r>
+        <w:rPr>
+          <w:rFonts w:cstheme="minorHAnsi"/>
+          <w:color w:val="212121"/>
+          <w:shd w:val="clear" w:color="auto" w:fill="FFFFFF"/>
+        </w:rPr>
+        <w:t>.</w:t>
       </w:r>
     </w:p>
     <w:p>
       <w:pPr>
-        <w:pStyle w:val="Paragrafoelenco"/>
+        <w:pStyle w:val="ListParagraph"/>
         <w:numPr>
           <w:ilvl w:val="0"/>
           <w:numId w:val="1"/>
         </w:numPr>
       </w:pPr>
       <w:r>
-        <w:t xml:space="preserve">As a security manager </w:t>
-      </w:r>
-      <w:r>
-        <w:rPr>
-          <w:rFonts w:cstheme="minorHAnsi"/>
-          <w:color w:val="212121"/>
-          <w:shd w:val="clear" w:color="auto" w:fill="FFFFFF"/>
-        </w:rPr>
-        <w:t>I must secure the ban on access to areas reserved for unauthorized persons</w:t>
+        <w:t xml:space="preserve">As a security </w:t>
+      </w:r>
+      <w:r>
+        <w:t>manager,</w:t>
+      </w:r>
+      <w:r>
+        <w:t xml:space="preserve"> </w:t>
+      </w:r>
+      <w:r>
+        <w:rPr>
+          <w:rFonts w:cstheme="minorHAnsi"/>
+          <w:color w:val="212121"/>
+          <w:shd w:val="clear" w:color="auto" w:fill="FFFFFF"/>
+        </w:rPr>
+        <w:t xml:space="preserve">I must </w:t>
+      </w:r>
+      <w:r>
+        <w:rPr>
+          <w:rFonts w:cstheme="minorHAnsi"/>
+          <w:color w:val="212121"/>
+          <w:shd w:val="clear" w:color="auto" w:fill="FFFFFF"/>
+        </w:rPr>
+        <w:t>ensure that only the authorized people access the restricted areas.</w:t>
       </w:r>
     </w:p>
     <w:p>
       <w:pPr>
-        <w:pStyle w:val="Paragrafoelenco"/>
+        <w:pStyle w:val="ListParagraph"/>
         <w:numPr>
           <w:ilvl w:val="0"/>
           <w:numId w:val="1"/>
@@ -252,74 +371,68 @@
           <w:color w:val="212121"/>
           <w:shd w:val="clear" w:color="auto" w:fill="FFFFFF"/>
         </w:rPr>
-        <w:t xml:space="preserve">As sensor network administrator I </w:t>
-      </w:r>
-      <w:proofErr w:type="gramStart"/>
-      <w:r>
-        <w:rPr>
-          <w:rFonts w:cstheme="minorHAnsi"/>
-          <w:color w:val="212121"/>
-          <w:shd w:val="clear" w:color="auto" w:fill="FFFFFF"/>
-        </w:rPr>
-        <w:t>have to</w:t>
-      </w:r>
-      <w:proofErr w:type="gramEnd"/>
-      <w:r>
-        <w:rPr>
-          <w:rFonts w:cstheme="minorHAnsi"/>
-          <w:color w:val="212121"/>
-          <w:shd w:val="clear" w:color="auto" w:fill="FFFFFF"/>
-        </w:rPr>
-        <w:t xml:space="preserve"> design a </w:t>
-      </w:r>
-      <w:proofErr w:type="spellStart"/>
-      <w:r>
-        <w:rPr>
-          <w:rFonts w:cstheme="minorHAnsi"/>
-          <w:color w:val="212121"/>
-          <w:shd w:val="clear" w:color="auto" w:fill="FFFFFF"/>
-        </w:rPr>
-        <w:t>sensors’s</w:t>
-      </w:r>
-      <w:proofErr w:type="spellEnd"/>
-      <w:r>
-        <w:rPr>
-          <w:rFonts w:cstheme="minorHAnsi"/>
-          <w:color w:val="212121"/>
-          <w:shd w:val="clear" w:color="auto" w:fill="FFFFFF"/>
-        </w:rPr>
-        <w:t xml:space="preserve"> network that monitoring in the best way </w:t>
-      </w:r>
-      <w:r>
-        <w:rPr>
-          <w:rFonts w:cstheme="minorHAnsi"/>
-          <w:color w:val="212121"/>
-          <w:shd w:val="clear" w:color="auto" w:fill="FFFFFF"/>
-        </w:rPr>
-        <w:t xml:space="preserve">the situations of </w:t>
-      </w:r>
-      <w:proofErr w:type="spellStart"/>
-      <w:r>
-        <w:rPr>
-          <w:rFonts w:cstheme="minorHAnsi"/>
-          <w:color w:val="212121"/>
-          <w:shd w:val="clear" w:color="auto" w:fill="FFFFFF"/>
-        </w:rPr>
-        <w:t>buildigns</w:t>
-      </w:r>
-      <w:proofErr w:type="spellEnd"/>
-      <w:r>
-        <w:rPr>
-          <w:rFonts w:cstheme="minorHAnsi"/>
-          <w:color w:val="212121"/>
-          <w:shd w:val="clear" w:color="auto" w:fill="FFFFFF"/>
-        </w:rPr>
-        <w:t xml:space="preserve"> and places around the city</w:t>
+        <w:t xml:space="preserve">As sensor network </w:t>
+      </w:r>
+      <w:r>
+        <w:rPr>
+          <w:rFonts w:cstheme="minorHAnsi"/>
+          <w:color w:val="212121"/>
+          <w:shd w:val="clear" w:color="auto" w:fill="FFFFFF"/>
+        </w:rPr>
+        <w:t>administrator,</w:t>
+      </w:r>
+      <w:r>
+        <w:rPr>
+          <w:rFonts w:cstheme="minorHAnsi"/>
+          <w:color w:val="212121"/>
+          <w:shd w:val="clear" w:color="auto" w:fill="FFFFFF"/>
+        </w:rPr>
+        <w:t xml:space="preserve"> I have to design a </w:t>
+      </w:r>
+      <w:r>
+        <w:rPr>
+          <w:rFonts w:cstheme="minorHAnsi"/>
+          <w:color w:val="212121"/>
+          <w:shd w:val="clear" w:color="auto" w:fill="FFFFFF"/>
+        </w:rPr>
+        <w:t>sensors</w:t>
+      </w:r>
+      <w:r>
+        <w:rPr>
+          <w:rFonts w:cstheme="minorHAnsi"/>
+          <w:color w:val="212121"/>
+          <w:shd w:val="clear" w:color="auto" w:fill="FFFFFF"/>
+        </w:rPr>
+        <w:t xml:space="preserve"> network that</w:t>
+      </w:r>
+      <w:r>
+        <w:rPr>
+          <w:rFonts w:cstheme="minorHAnsi"/>
+          <w:color w:val="212121"/>
+          <w:shd w:val="clear" w:color="auto" w:fill="FFFFFF"/>
+        </w:rPr>
+        <w:t xml:space="preserve"> optimally</w:t>
+      </w:r>
+      <w:r>
+        <w:rPr>
+          <w:rFonts w:cstheme="minorHAnsi"/>
+          <w:color w:val="212121"/>
+          <w:shd w:val="clear" w:color="auto" w:fill="FFFFFF"/>
+        </w:rPr>
+        <w:t xml:space="preserve"> monitors</w:t>
+      </w:r>
+      <w:r>
+        <w:rPr>
+          <w:rFonts w:cstheme="minorHAnsi"/>
+          <w:color w:val="212121"/>
+          <w:shd w:val="clear" w:color="auto" w:fill="FFFFFF"/>
+        </w:rPr>
+        <w:t xml:space="preserve"> the city areas.</w:t>
       </w:r>
     </w:p>
     <w:p>
       <w:pPr>
-        <w:pStyle w:val="Paragrafoelenco"/>
+        <w:pStyle w:val="ListParagraph"/>
         <w:numPr>
           <w:ilvl w:val="0"/>
           <w:numId w:val="1"/>
@@ -331,30 +444,68 @@
           <w:color w:val="212121"/>
           <w:shd w:val="clear" w:color="auto" w:fill="FFFFFF"/>
         </w:rPr>
-        <w:t xml:space="preserve">As sensor network administrator I </w:t>
-      </w:r>
-      <w:proofErr w:type="gramStart"/>
-      <w:r>
-        <w:rPr>
-          <w:rFonts w:cstheme="minorHAnsi"/>
-          <w:color w:val="212121"/>
-          <w:shd w:val="clear" w:color="auto" w:fill="FFFFFF"/>
-        </w:rPr>
-        <w:t>have to</w:t>
-      </w:r>
-      <w:proofErr w:type="gramEnd"/>
-      <w:r>
-        <w:rPr>
-          <w:rFonts w:cstheme="minorHAnsi"/>
-          <w:color w:val="212121"/>
-          <w:shd w:val="clear" w:color="auto" w:fill="FFFFFF"/>
-        </w:rPr>
-        <w:t xml:space="preserve"> ensure that all the sensor run correctly</w:t>
+        <w:t xml:space="preserve">As sensor network </w:t>
+      </w:r>
+      <w:r>
+        <w:rPr>
+          <w:rFonts w:cstheme="minorHAnsi"/>
+          <w:color w:val="212121"/>
+          <w:shd w:val="clear" w:color="auto" w:fill="FFFFFF"/>
+        </w:rPr>
+        <w:t>administrator,</w:t>
+      </w:r>
+      <w:r>
+        <w:rPr>
+          <w:rFonts w:cstheme="minorHAnsi"/>
+          <w:color w:val="212121"/>
+          <w:shd w:val="clear" w:color="auto" w:fill="FFFFFF"/>
+        </w:rPr>
+        <w:t xml:space="preserve"> I have to ensure that all the sensor</w:t>
+      </w:r>
+      <w:r>
+        <w:rPr>
+          <w:rFonts w:cstheme="minorHAnsi"/>
+          <w:color w:val="212121"/>
+          <w:shd w:val="clear" w:color="auto" w:fill="FFFFFF"/>
+        </w:rPr>
+        <w:t>s</w:t>
+      </w:r>
+      <w:r>
+        <w:rPr>
+          <w:rFonts w:cstheme="minorHAnsi"/>
+          <w:color w:val="212121"/>
+          <w:shd w:val="clear" w:color="auto" w:fill="FFFFFF"/>
+        </w:rPr>
+        <w:t xml:space="preserve"> </w:t>
+      </w:r>
+      <w:r>
+        <w:rPr>
+          <w:rFonts w:cstheme="minorHAnsi"/>
+          <w:color w:val="212121"/>
+          <w:shd w:val="clear" w:color="auto" w:fill="FFFFFF"/>
+        </w:rPr>
+        <w:t>operate</w:t>
+      </w:r>
+      <w:r>
+        <w:rPr>
+          <w:rFonts w:cstheme="minorHAnsi"/>
+          <w:color w:val="212121"/>
+          <w:shd w:val="clear" w:color="auto" w:fill="FFFFFF"/>
+        </w:rPr>
+        <w:t xml:space="preserve"> correctly</w:t>
+      </w:r>
+      <w:r>
+        <w:rPr>
+          <w:rFonts w:cstheme="minorHAnsi"/>
+          <w:color w:val="212121"/>
+          <w:shd w:val="clear" w:color="auto" w:fill="FFFFFF"/>
+        </w:rPr>
+        <w:t>.</w:t>
       </w:r>
     </w:p>
     <w:p>
       <w:pPr>
-        <w:pStyle w:val="Paragrafoelenco"/>
+        <w:pStyle w:val="ListParagraph"/>
         <w:numPr>
           <w:ilvl w:val="0"/>
           <w:numId w:val="1"/>
@@ -369,7 +520,23 @@
           <w:color w:val="212121"/>
           <w:shd w:val="clear" w:color="auto" w:fill="FFFFFF"/>
         </w:rPr>
-        <w:t xml:space="preserve">As sensor network </w:t>
+        <w:t>As sensor network</w:t>
+      </w:r>
+      <w:r>
+        <w:rPr>
+          <w:rFonts w:cstheme="minorHAnsi"/>
+          <w:color w:val="212121"/>
+          <w:shd w:val="clear" w:color="auto" w:fill="FFFFFF"/>
+        </w:rPr>
+        <w:t xml:space="preserve"> administrator,</w:t>
+      </w:r>
+      <w:r>
+        <w:rPr>
+          <w:rFonts w:cstheme="minorHAnsi"/>
+          <w:color w:val="212121"/>
+          <w:shd w:val="clear" w:color="auto" w:fill="FFFFFF"/>
+        </w:rPr>
+        <w:t xml:space="preserve"> </w:t>
       </w:r>
       <w:r>
         <w:rPr>
@@ -379,7 +546,16 @@
         </w:rPr>
         <w:t>I want to be sure that if the number of sensors increases, the system still works</w:t>
       </w:r>
+      <w:r>
+        <w:rPr>
+          <w:rFonts w:cstheme="minorHAnsi"/>
+          <w:color w:val="212121"/>
+          <w:shd w:val="clear" w:color="auto" w:fill="FFFFFF"/>
+        </w:rPr>
+        <w:t xml:space="preserve"> as intended.</w:t>
+      </w:r>
     </w:p>
+    <w:bookmarkEnd w:id="0"/>
     <w:sectPr>
       <w:pgSz w:w="11906" w:h="16838"/>
       <w:pgMar w:top="1440" w:right="1440" w:bottom="1440" w:left="1440" w:header="708" w:footer="708" w:gutter="0"/>
@@ -391,8 +567,8 @@
 </file>
 
 <file path=word/numbering.xml><?xml version="1.0" encoding="utf-8"?>
-<w:numbering xmlns:wpc="http://schemas.microsoft.com/office/word/2010/wordprocessingCanvas" xmlns:cx="http://schemas.microsoft.com/office/drawing/2014/chartex" xmlns:cx1="http://schemas.microsoft.com/office/drawing/2015/9/8/chartex" xmlns:cx2="http://schemas.microsoft.com/office/drawing/2015/10/21/chartex" xmlns:cx3="http://schemas.microsoft.com/office/drawing/2016/5/9/chartex" xmlns:cx4="http://schemas.microsoft.com/office/drawing/2016/5/10/chartex" xmlns:cx5="http://schemas.microsoft.com/office/drawing/2016/5/11/chartex" xmlns:cx6="http://schemas.microsoft.com/office/drawing/2016/5/12/chartex" xmlns:cx7="http://schemas.microsoft.com/office/drawing/2016/5/13/chartex" xmlns:cx8="http://schemas.microsoft.com/office/drawing/2016/5/14/chartex" xmlns:mc="http://schemas.openxmlformats.org/markup-compatibility/2006" xmlns:aink="http://schemas.microsoft.com/office/drawing/2016/ink" xmlns:am3d="http://schemas.microsoft.com/office/drawing/2017/model3d" xmlns:o="urn:schemas-microsoft-com:office:office" xmlns:r="http://schemas.openxmlformats.org/officeDocument/2006/relationships" xmlns:m="http://schemas.openxmlformats.org/officeDocument/2006/math" xmlns:v="urn:schemas-microsoft-com:vml" xmlns:wp14="http://schemas.microsoft.com/office/word/2010/wordprocessingDrawing" xmlns:wp="http://schemas.openxmlformats.org/drawingml/2006/wordprocessingDrawing" xmlns:w10="urn:schemas-microsoft-com:office:word" xmlns:w="http://schemas.openxmlformats.org/wordprocessingml/2006/main" xmlns:w14="http://schemas.microsoft.com/office/word/2010/wordml" xmlns:w15="http://schemas.microsoft.com/office/word/2012/wordml" xmlns:w16cid="http://schemas.microsoft.com/office/word/2016/wordml/cid" xmlns:w16se="http://schemas.microsoft.com/office/word/2015/wordml/symex" xmlns:wpg="http://schemas.microsoft.com/office/word/2010/wordprocessingGroup" xmlns:wpi="http://schemas.microsoft.com/office/word/2010/wordprocessingInk" xmlns:wne="http://schemas.microsoft.com/office/word/2006/wordml" xmlns:wps="http://schemas.microsoft.com/office/word/2010/wordprocessingShape" mc:Ignorable="w14 w15 w16se w16cid wp14">
-  <w:abstractNum w:abstractNumId="0" w15:restartNumberingAfterBreak="0">
+<w:numbering xmlns:wpc="http://schemas.microsoft.com/office/word/2010/wordprocessingCanvas" xmlns:mo="http://schemas.microsoft.com/office/mac/office/2008/main" xmlns:mc="http://schemas.openxmlformats.org/markup-compatibility/2006" xmlns:mv="urn:schemas-microsoft-com:mac:vml" xmlns:o="urn:schemas-microsoft-com:office:office" xmlns:r="http://schemas.openxmlformats.org/officeDocument/2006/relationships" xmlns:m="http://schemas.openxmlformats.org/officeDocument/2006/math" xmlns:v="urn:schemas-microsoft-com:vml" xmlns:wp14="http://schemas.microsoft.com/office/word/2010/wordprocessingDrawing" xmlns:wp="http://schemas.openxmlformats.org/drawingml/2006/wordprocessingDrawing" xmlns:w10="urn:schemas-microsoft-com:office:word" xmlns:w="http://schemas.openxmlformats.org/wordprocessingml/2006/main" xmlns:w14="http://schemas.microsoft.com/office/word/2010/wordml" xmlns:w15="http://schemas.microsoft.com/office/word/2012/wordml" xmlns:wpg="http://schemas.microsoft.com/office/word/2010/wordprocessingGroup" xmlns:wpi="http://schemas.microsoft.com/office/word/2010/wordprocessingInk" xmlns:wne="http://schemas.microsoft.com/office/word/2006/wordml" xmlns:wps="http://schemas.microsoft.com/office/word/2010/wordprocessingShape" mc:Ignorable="w14 w15 wp14">
+  <w:abstractNum w:abstractNumId="0">
     <w:nsid w:val="1D840605"/>
     <w:multiLevelType w:val="hybridMultilevel"/>
     <w:tmpl w:val="42A06478"/>
@@ -512,7 +688,7 @@
 </file>
 
 <file path=word/styles.xml><?xml version="1.0" encoding="utf-8"?>
-<w:styles xmlns:mc="http://schemas.openxmlformats.org/markup-compatibility/2006" xmlns:r="http://schemas.openxmlformats.org/officeDocument/2006/relationships" xmlns:w="http://schemas.openxmlformats.org/wordprocessingml/2006/main" xmlns:w14="http://schemas.microsoft.com/office/word/2010/wordml" xmlns:w15="http://schemas.microsoft.com/office/word/2012/wordml" xmlns:w16cid="http://schemas.microsoft.com/office/word/2016/wordml/cid" xmlns:w16se="http://schemas.microsoft.com/office/word/2015/wordml/symex" mc:Ignorable="w14 w15 w16se w16cid">
+<w:styles xmlns:mc="http://schemas.openxmlformats.org/markup-compatibility/2006" xmlns:r="http://schemas.openxmlformats.org/officeDocument/2006/relationships" xmlns:w="http://schemas.openxmlformats.org/wordprocessingml/2006/main" xmlns:w14="http://schemas.microsoft.com/office/word/2010/wordml" xmlns:w15="http://schemas.microsoft.com/office/word/2012/wordml" mc:Ignorable="w14 w15">
   <w:docDefaults>
     <w:rPrDefault>
       <w:rPr>
@@ -528,7 +704,7 @@
       </w:pPr>
     </w:pPrDefault>
   </w:docDefaults>
-  <w:latentStyles w:defLockedState="0" w:defUIPriority="99" w:defSemiHidden="0" w:defUnhideWhenUsed="0" w:defQFormat="0" w:count="375">
+  <w:latentStyles w:defLockedState="0" w:defUIPriority="99" w:defSemiHidden="0" w:defUnhideWhenUsed="0" w:defQFormat="0" w:count="382">
     <w:lsdException w:name="Normal" w:uiPriority="0" w:qFormat="1"/>
     <w:lsdException w:name="heading 1" w:uiPriority="9" w:qFormat="1"/>
     <w:lsdException w:name="heading 2" w:semiHidden="1" w:uiPriority="9" w:unhideWhenUsed="1" w:qFormat="1"/>
@@ -902,20 +1078,18 @@
     <w:lsdException w:name="List Table 7 Colorful Accent 6" w:uiPriority="52"/>
     <w:lsdException w:name="Mention" w:semiHidden="1" w:unhideWhenUsed="1"/>
     <w:lsdException w:name="Smart Hyperlink" w:semiHidden="1" w:unhideWhenUsed="1"/>
-    <w:lsdException w:name="Hashtag" w:semiHidden="1" w:unhideWhenUsed="1"/>
-    <w:lsdException w:name="Unresolved Mention" w:semiHidden="1" w:unhideWhenUsed="1"/>
   </w:latentStyles>
-  <w:style w:type="paragraph" w:default="1" w:styleId="Normale">
+  <w:style w:type="paragraph" w:default="1" w:styleId="Normal">
     <w:name w:val="Normal"/>
     <w:qFormat/>
   </w:style>
-  <w:style w:type="character" w:default="1" w:styleId="Carpredefinitoparagrafo">
+  <w:style w:type="character" w:default="1" w:styleId="DefaultParagraphFont">
     <w:name w:val="Default Paragraph Font"/>
     <w:uiPriority w:val="1"/>
     <w:semiHidden/>
     <w:unhideWhenUsed/>
   </w:style>
-  <w:style w:type="table" w:default="1" w:styleId="Tabellanormale">
+  <w:style w:type="table" w:default="1" w:styleId="TableNormal">
     <w:name w:val="Normal Table"/>
     <w:uiPriority w:val="99"/>
     <w:semiHidden/>
@@ -930,15 +1104,15 @@
       </w:tblCellMar>
     </w:tblPr>
   </w:style>
-  <w:style w:type="numbering" w:default="1" w:styleId="Nessunelenco">
+  <w:style w:type="numbering" w:default="1" w:styleId="NoList">
     <w:name w:val="No List"/>
     <w:uiPriority w:val="99"/>
     <w:semiHidden/>
     <w:unhideWhenUsed/>
   </w:style>
-  <w:style w:type="paragraph" w:styleId="Paragrafoelenco">
+  <w:style w:type="paragraph" w:styleId="ListParagraph">
     <w:name w:val="List Paragraph"/>
-    <w:basedOn w:val="Normale"/>
+    <w:basedOn w:val="Normal"/>
     <w:uiPriority w:val="34"/>
     <w:qFormat/>
     <w:rsid w:val="00006AD8"/>
@@ -947,10 +1121,10 @@
       <w:contextualSpacing/>
     </w:pPr>
   </w:style>
-  <w:style w:type="paragraph" w:styleId="PreformattatoHTML">
+  <w:style w:type="paragraph" w:styleId="HTMLPreformatted">
     <w:name w:val="HTML Preformatted"/>
-    <w:basedOn w:val="Normale"/>
-    <w:link w:val="PreformattatoHTMLCarattere"/>
+    <w:basedOn w:val="Normal"/>
+    <w:link w:val="HTMLPreformattedChar"/>
     <w:uiPriority w:val="99"/>
     <w:semiHidden/>
     <w:unhideWhenUsed/>
@@ -964,10 +1138,10 @@
       <w:szCs w:val="20"/>
     </w:rPr>
   </w:style>
-  <w:style w:type="character" w:customStyle="1" w:styleId="PreformattatoHTMLCarattere">
-    <w:name w:val="Preformattato HTML Carattere"/>
-    <w:basedOn w:val="Carpredefinitoparagrafo"/>
-    <w:link w:val="PreformattatoHTML"/>
+  <w:style w:type="character" w:customStyle="1" w:styleId="HTMLPreformattedChar">
+    <w:name w:val="HTML Preformatted Char"/>
+    <w:basedOn w:val="DefaultParagraphFont"/>
+    <w:link w:val="HTMLPreformatted"/>
     <w:uiPriority w:val="99"/>
     <w:semiHidden/>
     <w:rsid w:val="009B5C25"/>

</xml_diff>